<commit_message>
adding gallery and 10th anniversary for sgf on homepage
</commit_message>
<xml_diff>
--- a/src/sgffiles/THE SCHOOL MISSION AND VISION     STATEMENTS.docx
+++ b/src/sgffiles/THE SCHOOL MISSION AND VISION     STATEMENTS.docx
@@ -1,6 +1,6 @@
 
 <file path=word/document.xml><?xml version="1.0" encoding="utf-8"?>
-<w:document xmlns:wpc="http://schemas.microsoft.com/office/word/2010/wordprocessingCanvas" xmlns:mc="http://schemas.openxmlformats.org/markup-compatibility/2006" xmlns:o="urn:schemas-microsoft-com:office:office" xmlns:r="http://schemas.openxmlformats.org/officeDocument/2006/relationships" xmlns:m="http://schemas.openxmlformats.org/officeDocument/2006/math" xmlns:v="urn:schemas-microsoft-com:vml" xmlns:wp14="http://schemas.microsoft.com/office/word/2010/wordprocessingDrawing" xmlns:wp="http://schemas.openxmlformats.org/drawingml/2006/wordprocessingDrawing" xmlns:w10="urn:schemas-microsoft-com:office:word" xmlns:w="http://schemas.openxmlformats.org/wordprocessingml/2006/main" xmlns:w14="http://schemas.microsoft.com/office/word/2010/wordml" xmlns:w15="http://schemas.microsoft.com/office/word/2012/wordml" xmlns:wpg="http://schemas.microsoft.com/office/word/2010/wordprocessingGroup" xmlns:wpi="http://schemas.microsoft.com/office/word/2010/wordprocessingInk" xmlns:wne="http://schemas.microsoft.com/office/word/2006/wordml" xmlns:wps="http://schemas.microsoft.com/office/word/2010/wordprocessingShape" mc:Ignorable="w14 w15 wp14">
+<w:document xmlns:wpc="http://schemas.microsoft.com/office/word/2010/wordprocessingCanvas" xmlns:cx="http://schemas.microsoft.com/office/drawing/2014/chartex" xmlns:cx1="http://schemas.microsoft.com/office/drawing/2015/9/8/chartex" xmlns:cx2="http://schemas.microsoft.com/office/drawing/2015/10/21/chartex" xmlns:cx3="http://schemas.microsoft.com/office/drawing/2016/5/9/chartex" xmlns:cx4="http://schemas.microsoft.com/office/drawing/2016/5/10/chartex" xmlns:cx5="http://schemas.microsoft.com/office/drawing/2016/5/11/chartex" xmlns:cx6="http://schemas.microsoft.com/office/drawing/2016/5/12/chartex" xmlns:cx7="http://schemas.microsoft.com/office/drawing/2016/5/13/chartex" xmlns:cx8="http://schemas.microsoft.com/office/drawing/2016/5/14/chartex" xmlns:mc="http://schemas.openxmlformats.org/markup-compatibility/2006" xmlns:aink="http://schemas.microsoft.com/office/drawing/2016/ink" xmlns:am3d="http://schemas.microsoft.com/office/drawing/2017/model3d" xmlns:o="urn:schemas-microsoft-com:office:office" xmlns:r="http://schemas.openxmlformats.org/officeDocument/2006/relationships" xmlns:m="http://schemas.openxmlformats.org/officeDocument/2006/math" xmlns:v="urn:schemas-microsoft-com:vml" xmlns:wp14="http://schemas.microsoft.com/office/word/2010/wordprocessingDrawing" xmlns:wp="http://schemas.openxmlformats.org/drawingml/2006/wordprocessingDrawing" xmlns:w10="urn:schemas-microsoft-com:office:word" xmlns:w="http://schemas.openxmlformats.org/wordprocessingml/2006/main" xmlns:w14="http://schemas.microsoft.com/office/word/2010/wordml" xmlns:w15="http://schemas.microsoft.com/office/word/2012/wordml" xmlns:w16cex="http://schemas.microsoft.com/office/word/2018/wordml/cex" xmlns:w16cid="http://schemas.microsoft.com/office/word/2016/wordml/cid" xmlns:w16="http://schemas.microsoft.com/office/word/2018/wordml" xmlns:w16sdtdh="http://schemas.microsoft.com/office/word/2020/wordml/sdtdatahash" xmlns:w16se="http://schemas.microsoft.com/office/word/2015/wordml/symex" xmlns:wpg="http://schemas.microsoft.com/office/word/2010/wordprocessingGroup" xmlns:wpi="http://schemas.microsoft.com/office/word/2010/wordprocessingInk" xmlns:wne="http://schemas.microsoft.com/office/word/2006/wordml" xmlns:wps="http://schemas.microsoft.com/office/word/2010/wordprocessingShape" mc:Ignorable="w14 w15 w16se w16cid w16 w16cex w16sdtdh wp14">
   <w:body>
     <w:p>
       <w:pPr>
@@ -52,7 +52,14 @@
           <w:sz w:val="40"/>
           <w:szCs w:val="40"/>
         </w:rPr>
-        <w:t>SGF Private School recognizes that each Child is a talented individual from God and as such that all Children are Creative and that all Children need to succeed through the collective efforts of parents, teachers and Government. Therefore SGF Private School respects the individual needs of Children and so identifies with them, fosters a caring and creative/standardized environment : and emphasizes the Spiritual, Social, emotional, Physical and intellectual development of each Child.</w:t>
+        <w:t>SGF Private School recognizes that each Child is a talented individual from God and as such that all Children are Creative and that all Children need to succeed through the collective efforts of parents, teachers and Government. Therefore SGF Private School respects the individual needs of Children and so identifies with them, fosters a caring and creative/standardized environment : and emphasizes the Spiritual, Social, emotional, Physical and intellectual development of each Child</w:t>
+      </w:r>
+      <w:r>
+        <w:rPr>
+          <w:sz w:val="40"/>
+          <w:szCs w:val="40"/>
+        </w:rPr>
+        <w:t xml:space="preserve"> at heart to drive her dream through the unchanging, sustaining and immeasurable help of God Almighty, who also brought to us selfless and goal getting teachers, progressive and supportive parents and well-wishers, and  many more who see nothing other than the growth and advancement of SUPREME GRACE FOUNDATION nursery and primary school. Ever ready to help AFED visited the school many times to support our activities. </w:t>
       </w:r>
     </w:p>
     <w:p>
@@ -117,10 +124,7 @@
         </w:rPr>
       </w:pPr>
     </w:p>
-    <w:p>
-      <w:bookmarkStart w:id="0" w:name="_GoBack"/>
-      <w:bookmarkEnd w:id="0"/>
-    </w:p>
+    <w:p/>
     <w:sectPr>
       <w:pgSz w:w="12240" w:h="15840"/>
       <w:pgMar w:top="1440" w:right="1440" w:bottom="1440" w:left="1440" w:header="720" w:footer="720" w:gutter="0"/>
@@ -132,7 +136,7 @@
 </file>
 
 <file path=word/styles.xml><?xml version="1.0" encoding="utf-8"?>
-<w:styles xmlns:mc="http://schemas.openxmlformats.org/markup-compatibility/2006" xmlns:r="http://schemas.openxmlformats.org/officeDocument/2006/relationships" xmlns:w="http://schemas.openxmlformats.org/wordprocessingml/2006/main" xmlns:w14="http://schemas.microsoft.com/office/word/2010/wordml" xmlns:w15="http://schemas.microsoft.com/office/word/2012/wordml" mc:Ignorable="w14 w15">
+<w:styles xmlns:mc="http://schemas.openxmlformats.org/markup-compatibility/2006" xmlns:r="http://schemas.openxmlformats.org/officeDocument/2006/relationships" xmlns:w="http://schemas.openxmlformats.org/wordprocessingml/2006/main" xmlns:w14="http://schemas.microsoft.com/office/word/2010/wordml" xmlns:w15="http://schemas.microsoft.com/office/word/2012/wordml" xmlns:w16cex="http://schemas.microsoft.com/office/word/2018/wordml/cex" xmlns:w16cid="http://schemas.microsoft.com/office/word/2016/wordml/cid" xmlns:w16="http://schemas.microsoft.com/office/word/2018/wordml" xmlns:w16sdtdh="http://schemas.microsoft.com/office/word/2020/wordml/sdtdatahash" xmlns:w16se="http://schemas.microsoft.com/office/word/2015/wordml/symex" mc:Ignorable="w14 w15 w16se w16cid w16 w16cex w16sdtdh">
   <w:docDefaults>
     <w:rPrDefault>
       <w:rPr>
@@ -148,7 +152,7 @@
       </w:pPr>
     </w:pPrDefault>
   </w:docDefaults>
-  <w:latentStyles w:defLockedState="0" w:defUIPriority="99" w:defSemiHidden="0" w:defUnhideWhenUsed="0" w:defQFormat="0" w:count="371">
+  <w:latentStyles w:defLockedState="0" w:defUIPriority="99" w:defSemiHidden="0" w:defUnhideWhenUsed="0" w:defQFormat="0" w:count="376">
     <w:lsdException w:name="Normal" w:uiPriority="0" w:qFormat="1"/>
     <w:lsdException w:name="heading 1" w:uiPriority="9" w:qFormat="1"/>
     <w:lsdException w:name="heading 2" w:semiHidden="1" w:uiPriority="9" w:unhideWhenUsed="1" w:qFormat="1"/>
@@ -254,7 +258,6 @@
     <w:lsdException w:name="HTML Sample" w:semiHidden="1" w:unhideWhenUsed="1"/>
     <w:lsdException w:name="HTML Typewriter" w:semiHidden="1" w:unhideWhenUsed="1"/>
     <w:lsdException w:name="HTML Variable" w:semiHidden="1" w:unhideWhenUsed="1"/>
-    <w:lsdException w:name="Normal Table" w:semiHidden="1" w:unhideWhenUsed="1"/>
     <w:lsdException w:name="annotation subject" w:semiHidden="1" w:unhideWhenUsed="1"/>
     <w:lsdException w:name="No List" w:semiHidden="1" w:unhideWhenUsed="1"/>
     <w:lsdException w:name="Outline List 1" w:semiHidden="1" w:unhideWhenUsed="1"/>
@@ -297,11 +300,8 @@
     <w:lsdException w:name="Table Contemporary" w:semiHidden="1" w:unhideWhenUsed="1"/>
     <w:lsdException w:name="Table Elegant" w:semiHidden="1" w:unhideWhenUsed="1"/>
     <w:lsdException w:name="Table Professional" w:semiHidden="1" w:unhideWhenUsed="1"/>
-    <w:lsdException w:name="Table Subtle 1" w:semiHidden="1" w:unhideWhenUsed="1"/>
     <w:lsdException w:name="Table Subtle 2" w:semiHidden="1" w:unhideWhenUsed="1"/>
     <w:lsdException w:name="Table Web 1" w:semiHidden="1" w:unhideWhenUsed="1"/>
-    <w:lsdException w:name="Table Web 2" w:semiHidden="1" w:unhideWhenUsed="1"/>
-    <w:lsdException w:name="Table Web 3" w:semiHidden="1" w:unhideWhenUsed="1"/>
     <w:lsdException w:name="Balloon Text" w:semiHidden="1" w:unhideWhenUsed="1"/>
     <w:lsdException w:name="Table Grid" w:uiPriority="39"/>
     <w:lsdException w:name="Table Theme" w:semiHidden="1" w:unhideWhenUsed="1"/>
@@ -520,6 +520,11 @@
     <w:lsdException w:name="List Table 5 Dark Accent 6" w:uiPriority="50"/>
     <w:lsdException w:name="List Table 6 Colorful Accent 6" w:uiPriority="51"/>
     <w:lsdException w:name="List Table 7 Colorful Accent 6" w:uiPriority="52"/>
+    <w:lsdException w:name="Mention" w:semiHidden="1" w:unhideWhenUsed="1"/>
+    <w:lsdException w:name="Smart Hyperlink" w:semiHidden="1" w:unhideWhenUsed="1"/>
+    <w:lsdException w:name="Hashtag" w:semiHidden="1" w:unhideWhenUsed="1"/>
+    <w:lsdException w:name="Unresolved Mention" w:semiHidden="1" w:unhideWhenUsed="1"/>
+    <w:lsdException w:name="Smart Link" w:semiHidden="1" w:unhideWhenUsed="1"/>
   </w:latentStyles>
   <w:style w:type="paragraph" w:default="1" w:styleId="Normal">
     <w:name w:val="Normal"/>

</xml_diff>